<commit_message>
updated portfolio, pictures, and links
</commit_message>
<xml_diff>
--- a/assets/Resume.docx
+++ b/assets/Resume.docx
@@ -286,15 +286,7 @@
           </w:p>
           <w:p>
             <w:r>
-              <w:t xml:space="preserve">I have a lot of experience with Java. Experience in SQL </w:t>
-            </w:r>
-            <w:proofErr w:type="gramStart"/>
-            <w:r>
-              <w:t>Databases</w:t>
-            </w:r>
-            <w:proofErr w:type="gramEnd"/>
-            <w:r>
-              <w:t xml:space="preserve"> especially PostgreSQL. Experience with </w:t>
+              <w:t xml:space="preserve">I have a lot of experience with Java. Experience in SQL Databases especially PostgreSQL. Experience with </w:t>
             </w:r>
             <w:proofErr w:type="spellStart"/>
             <w:r>
@@ -419,7 +411,7 @@
                     <w:sdtEndPr/>
                     <w:sdtContent>
                       <w:r>
-                        <w:t xml:space="preserve">IT Professional </w:t>
+                        <w:t>IT Professional</w:t>
                       </w:r>
                     </w:sdtContent>
                   </w:sdt>
@@ -608,15 +600,7 @@
           </w:p>
           <w:p>
             <w:r>
-              <w:t xml:space="preserve">I started off with front-end development, as time </w:t>
-            </w:r>
-            <w:proofErr w:type="gramStart"/>
-            <w:r>
-              <w:t>progressed</w:t>
-            </w:r>
-            <w:proofErr w:type="gramEnd"/>
-            <w:r>
-              <w:t xml:space="preserve"> I also started working on the backend coding, database, and eventually deploying to production.</w:t>
+              <w:t>I started off with front-end development, as time progressed I also started working on the backend coding, database, and eventually deploying to production.</w:t>
             </w:r>
           </w:p>
           <w:p>
@@ -646,25 +630,20 @@
             </w:r>
           </w:p>
           <w:p>
-            <w:sdt>
-              <w:sdtPr>
-                <w:alias w:val="Enter experience details 2:"/>
-                <w:tag w:val="Enter experience details 2:"/>
-                <w:id w:val="-423336076"/>
-                <w:placeholder>
-                  <w:docPart w:val="A5243096DBFF4D7EA76A95A19060D1C8"/>
-                </w:placeholder>
-                <w:temporary/>
-                <w:showingPlcHdr/>
-                <w15:appearance w15:val="hidden"/>
-              </w:sdtPr>
-              <w:sdtEndPr/>
-              <w:sdtContent>
-                <w:r>
-                  <w:t>Think about the size of the team you led, the number of projects you balanced, or the number of articles you wrote.</w:t>
-                </w:r>
-              </w:sdtContent>
-            </w:sdt>
+            <w:r>
+              <w:t>I developed and am continuing to develop a</w:t>
+            </w:r>
+            <w:r>
+              <w:t xml:space="preserve"> full stack application using React on the front-end, Java on the backend, Postgres as the database, deployed on a Kubernetes cluster hosted on </w:t>
+            </w:r>
+            <w:proofErr w:type="spellStart"/>
+            <w:r>
+              <w:t>DigitalOcean</w:t>
+            </w:r>
+            <w:proofErr w:type="spellEnd"/>
+            <w:r>
+              <w:t>.</w:t>
+            </w:r>
           </w:p>
           <w:p>
             <w:pPr>
@@ -724,18 +703,10 @@
               <w:t xml:space="preserve">Degree </w:t>
             </w:r>
             <w:r>
-              <w:t xml:space="preserve">with an Entertainment </w:t>
-            </w:r>
-            <w:proofErr w:type="gramStart"/>
-            <w:r>
-              <w:t>Arts Emphasis</w:t>
+              <w:t>with an Entertainment Arts Emphasis</w:t>
             </w:r>
             <w:r>
-              <w:t>, when</w:t>
-            </w:r>
-            <w:proofErr w:type="gramEnd"/>
-            <w:r>
-              <w:t xml:space="preserve"> I started working developing Full Stack Applications.</w:t>
+              <w:t>, when I started working developing Full Stack Applications.</w:t>
             </w:r>
           </w:p>
           <w:p>
@@ -777,7 +748,10 @@
           </w:p>
           <w:p>
             <w:r>
-              <w:t xml:space="preserve">Weather Dashboard (HTML, Bootstrap, CSS, </w:t>
+              <w:t xml:space="preserve">Total Tech Blog </w:t>
+            </w:r>
+            <w:r>
+              <w:t xml:space="preserve">(HTML, Bootstrap, CSS, </w:t>
             </w:r>
             <w:proofErr w:type="spellStart"/>
             <w:r>
@@ -785,24 +759,55 @@
             </w:r>
             <w:proofErr w:type="spellEnd"/>
             <w:r>
-              <w:t xml:space="preserve">, jQuery): This allows you to search a city and get the current weather along with a </w:t>
+              <w:t xml:space="preserve">, </w:t>
             </w:r>
-            <w:proofErr w:type="gramStart"/>
             <w:r>
-              <w:t>5 day</w:t>
+              <w:t xml:space="preserve">MySQL, </w:t>
             </w:r>
-            <w:proofErr w:type="gramEnd"/>
+            <w:proofErr w:type="spellStart"/>
             <w:r>
-              <w:t xml:space="preserve"> forecast. </w:t>
+              <w:t>Sequelize</w:t>
+            </w:r>
+            <w:proofErr w:type="spellEnd"/>
+            <w:r>
+              <w:t xml:space="preserve">, </w:t>
+            </w:r>
+            <w:proofErr w:type="spellStart"/>
+            <w:r>
+              <w:t>NodeJs</w:t>
+            </w:r>
+            <w:proofErr w:type="spellEnd"/>
+            <w:r>
+              <w:t xml:space="preserve">): </w:t>
+            </w:r>
+            <w:r>
+              <w:t>Allows users to register and view and comment on other people’s blog posts. The user can also make their own blog posts</w:t>
+            </w:r>
+            <w:r>
+              <w:t xml:space="preserve">. </w:t>
             </w:r>
             <w:hyperlink r:id="rId12" w:history="1">
               <w:r>
                 <w:rPr>
                   <w:rStyle w:val="Hyperlink"/>
                 </w:rPr>
-                <w:t>https://heavensregent.github.io/nb-w6-homework/</w:t>
+                <w:t>https://total-tech-blog.herokuapp.com/</w:t>
               </w:r>
             </w:hyperlink>
+            <w:r>
+              <w:t xml:space="preserve"> </w:t>
+            </w:r>
+            <w:hyperlink r:id="rId13" w:history="1">
+              <w:r>
+                <w:rPr>
+                  <w:rStyle w:val="Hyperlink"/>
+                </w:rPr>
+                <w:t>https://github.com/HeavensRegent/nb-w14-homework</w:t>
+              </w:r>
+            </w:hyperlink>
+            <w:r>
+              <w:t xml:space="preserve"> </w:t>
+            </w:r>
           </w:p>
           <w:p/>
           <w:p>
@@ -818,29 +823,48 @@
               <w:t>, jQuery): A trivia game where the user can select the quiz criteria</w:t>
             </w:r>
             <w:r>
-              <w:t xml:space="preserve">. They start the quiz, when they answer </w:t>
+              <w:t xml:space="preserve">. They start the quiz, when they answer wrong they are complimented, when they get it wrong they are very heavily insulted. Uses APIs. </w:t>
             </w:r>
-            <w:proofErr w:type="gramStart"/>
-            <w:r>
-              <w:t>wrong</w:t>
-            </w:r>
-            <w:proofErr w:type="gramEnd"/>
-            <w:r>
-              <w:t xml:space="preserve"> they are complimented, when they get it wrong they are very heavily insulted. Uses APIs. </w:t>
-            </w:r>
-            <w:hyperlink r:id="rId13" w:history="1">
+            <w:hyperlink r:id="rId14" w:history="1">
               <w:r>
                 <w:rPr>
                   <w:rStyle w:val="Hyperlink"/>
                 </w:rPr>
-                <w:t>https://heavensregent.github.io/project1/</w:t>
+                <w:t>https://heavens</w:t>
+              </w:r>
+              <w:r>
+                <w:rPr>
+                  <w:rStyle w:val="Hyperlink"/>
+                </w:rPr>
+                <w:t>r</w:t>
+              </w:r>
+              <w:r>
+                <w:rPr>
+                  <w:rStyle w:val="Hyperlink"/>
+                </w:rPr>
+                <w:t>egent.github.io/project1/</w:t>
               </w:r>
             </w:hyperlink>
+            <w:r>
+              <w:rPr>
+                <w:rStyle w:val="Hyperlink"/>
+              </w:rPr>
+              <w:t xml:space="preserve"> </w:t>
+            </w:r>
+            <w:r>
+              <w:rPr>
+                <w:rStyle w:val="Hyperlink"/>
+              </w:rPr>
+              <w:t>https://github.com/HeavensRegent/project1</w:t>
+            </w:r>
           </w:p>
           <w:p/>
           <w:p>
             <w:r>
-              <w:t>Password Generator (</w:t>
+              <w:t>Project 2 Reserve A Room</w:t>
+            </w:r>
+            <w:r>
+              <w:t xml:space="preserve"> (</w:t>
             </w:r>
             <w:proofErr w:type="spellStart"/>
             <w:r>
@@ -848,7 +872,62 @@
             </w:r>
             <w:proofErr w:type="spellEnd"/>
             <w:r>
-              <w:t>, HTML, CSS, Bootstrap): Choose the specifications for your password and click generate password. Displays the generated password onscreen and copies it to the user’s clipboard.</w:t>
+              <w:t>, HTML, CSS, Bootstrap</w:t>
+            </w:r>
+            <w:r>
+              <w:t xml:space="preserve">, NodeJS, </w:t>
+            </w:r>
+            <w:proofErr w:type="spellStart"/>
+            <w:r>
+              <w:t>Sequelize</w:t>
+            </w:r>
+            <w:proofErr w:type="spellEnd"/>
+            <w:r>
+              <w:t xml:space="preserve">, MySQL, </w:t>
+            </w:r>
+            <w:proofErr w:type="spellStart"/>
+            <w:r>
+              <w:t>Multer</w:t>
+            </w:r>
+            <w:proofErr w:type="spellEnd"/>
+            <w:r>
+              <w:t xml:space="preserve">, </w:t>
+            </w:r>
+            <w:proofErr w:type="spellStart"/>
+            <w:r>
+              <w:t>CalendarAPI</w:t>
+            </w:r>
+            <w:proofErr w:type="spellEnd"/>
+            <w:r>
+              <w:t xml:space="preserve">): </w:t>
+            </w:r>
+            <w:r>
+              <w:t>Here you can register and create a location with multiple rooms. You can add images of your room, or you can reserve other people’s rooms</w:t>
+            </w:r>
+            <w:r>
+              <w:t xml:space="preserve">. </w:t>
+            </w:r>
+            <w:hyperlink r:id="rId15" w:history="1">
+              <w:r>
+                <w:rPr>
+                  <w:rStyle w:val="Hyperlink"/>
+                </w:rPr>
+                <w:t>https://reserve-a-room.herokuapp.com/</w:t>
+              </w:r>
+            </w:hyperlink>
+            <w:r>
+              <w:t xml:space="preserve"> </w:t>
+            </w:r>
+            <w:hyperlink r:id="rId16" w:history="1">
+              <w:r>
+                <w:rPr>
+                  <w:rStyle w:val="Hyperlink"/>
+                </w:rPr>
+                <w:t>https://github.com/HeavensRegent/reserve-a-room</w:t>
+              </w:r>
+            </w:hyperlink>
+            <w:r>
+              <w:t xml:space="preserve"> </w:t>
             </w:r>
           </w:p>
         </w:tc>
@@ -860,9 +939,9 @@
       </w:pPr>
     </w:p>
     <w:sectPr>
-      <w:headerReference w:type="default" r:id="rId14"/>
-      <w:footerReference w:type="default" r:id="rId15"/>
-      <w:footerReference w:type="first" r:id="rId16"/>
+      <w:headerReference w:type="default" r:id="rId17"/>
+      <w:footerReference w:type="default" r:id="rId18"/>
+      <w:footerReference w:type="first" r:id="rId19"/>
       <w:pgSz w:w="12240" w:h="15840"/>
       <w:pgMar w:top="864" w:right="864" w:bottom="2304" w:left="864" w:header="576" w:footer="576" w:gutter="0"/>
       <w:cols w:space="720"/>
@@ -10850,6 +10929,7 @@
                     <w:p>
                       <w:pPr>
                         <w:pStyle w:val="Heading2"/>
+                        <w:outlineLvl w:val="1"/>
                         <w:rPr>
                           <w:caps w:val="0"/>
                         </w:rPr>
@@ -10874,15 +10954,6 @@
                         <w:sdtContent>
                           <w:r>
                             <w:t>IT Professional</w:t>
-                          </w:r>
-                          <w:r>
-                            <w:br/>
-                          </w:r>
-                          <w:r>
-                            <w:rPr>
-                              <w:caps w:val="0"/>
-                            </w:rPr>
-                            <w:t xml:space="preserve"> </w:t>
                           </w:r>
                         </w:sdtContent>
                       </w:sdt>
@@ -11299,6 +11370,7 @@
     <w:lsdException w:name="HTML Sample" w:semiHidden="1" w:unhideWhenUsed="1"/>
     <w:lsdException w:name="HTML Typewriter" w:semiHidden="1" w:unhideWhenUsed="1"/>
     <w:lsdException w:name="HTML Variable" w:semiHidden="1" w:unhideWhenUsed="1"/>
+    <w:lsdException w:name="Normal Table" w:semiHidden="1" w:unhideWhenUsed="1"/>
     <w:lsdException w:name="annotation subject" w:semiHidden="1" w:unhideWhenUsed="1"/>
     <w:lsdException w:name="No List" w:semiHidden="1" w:unhideWhenUsed="1"/>
     <w:lsdException w:name="Outline List 1" w:semiHidden="1" w:unhideWhenUsed="1"/>
@@ -11345,8 +11417,10 @@
     <w:lsdException w:name="Table Subtle 2" w:semiHidden="1" w:unhideWhenUsed="1"/>
     <w:lsdException w:name="Table Web 1" w:semiHidden="1" w:unhideWhenUsed="1"/>
     <w:lsdException w:name="Table Web 2" w:semiHidden="1" w:unhideWhenUsed="1"/>
+    <w:lsdException w:name="Table Web 3" w:semiHidden="1" w:unhideWhenUsed="1"/>
     <w:lsdException w:name="Balloon Text" w:semiHidden="1" w:unhideWhenUsed="1"/>
     <w:lsdException w:name="Table Grid" w:uiPriority="39"/>
+    <w:lsdException w:name="Table Theme" w:semiHidden="1" w:unhideWhenUsed="1"/>
     <w:lsdException w:name="Placeholder Text" w:semiHidden="1"/>
     <w:lsdException w:name="No Spacing" w:uiPriority="1" w:qFormat="1"/>
     <w:lsdException w:name="Light Shading" w:uiPriority="60"/>
@@ -36632,32 +36706,6 @@
     </w:docPart>
     <w:docPart>
       <w:docPartPr>
-        <w:name w:val="A5243096DBFF4D7EA76A95A19060D1C8"/>
-        <w:category>
-          <w:name w:val="General"/>
-          <w:gallery w:val="placeholder"/>
-        </w:category>
-        <w:types>
-          <w:type w:val="bbPlcHdr"/>
-        </w:types>
-        <w:behaviors>
-          <w:behavior w:val="content"/>
-        </w:behaviors>
-        <w:guid w:val="{E57EB90E-BE4D-4A19-A7EB-C886B00996B8}"/>
-      </w:docPartPr>
-      <w:docPartBody>
-        <w:p>
-          <w:pPr>
-            <w:pStyle w:val="A5243096DBFF4D7EA76A95A19060D1C8"/>
-          </w:pPr>
-          <w:r>
-            <w:t>Think about the size of the team you led, the number of projects you balanced, or the number of articles you wrote.</w:t>
-          </w:r>
-        </w:p>
-      </w:docPartBody>
-    </w:docPart>
-    <w:docPart>
-      <w:docPartPr>
         <w:name w:val="37C2B04B7E624ECFACD2AACF4F77CF32"/>
         <w:category>
           <w:name w:val="General"/>
@@ -36752,7 +36800,7 @@
     <w:charset w:val="00"/>
     <w:family w:val="roman"/>
     <w:pitch w:val="variable"/>
-    <w:sig w:usb0="E0002AFF" w:usb1="C0007843" w:usb2="00000009" w:usb3="00000000" w:csb0="000001FF" w:csb1="00000000"/>
+    <w:sig w:usb0="E0002EFF" w:usb1="C000785B" w:usb2="00000009" w:usb3="00000000" w:csb0="000001FF" w:csb1="00000000"/>
   </w:font>
   <w:font w:name="Rockwell">
     <w:panose1 w:val="02060603020205020403"/>
@@ -36787,14 +36835,14 @@
     <w:charset w:val="00"/>
     <w:family w:val="swiss"/>
     <w:pitch w:val="variable"/>
-    <w:sig w:usb0="E00002FF" w:usb1="4000ACFF" w:usb2="00000001" w:usb3="00000000" w:csb0="0000019F" w:csb1="00000000"/>
+    <w:sig w:usb0="E4002EFF" w:usb1="C000247B" w:usb2="00000009" w:usb3="00000000" w:csb0="000001FF" w:csb1="00000000"/>
   </w:font>
   <w:font w:name="Calibri Light">
     <w:panose1 w:val="020F0302020204030204"/>
     <w:charset w:val="00"/>
     <w:family w:val="swiss"/>
     <w:pitch w:val="variable"/>
-    <w:sig w:usb0="A00002EF" w:usb1="4000207B" w:usb2="00000000" w:usb3="00000000" w:csb0="0000009F" w:csb1="00000000"/>
+    <w:sig w:usb0="E4002EFF" w:usb1="C000247B" w:usb2="00000009" w:usb3="00000000" w:csb0="000001FF" w:csb1="00000000"/>
   </w:font>
 </w:fonts>
 </file>
@@ -36816,6 +36864,8 @@
   <w:rsids>
     <w:rsidRoot w:val="00923CF3"/>
     <w:rsid w:val="00304B98"/>
+    <w:rsid w:val="003E3B40"/>
+    <w:rsid w:val="00534B3C"/>
     <w:rsid w:val="00923CF3"/>
   </w:rsids>
   <m:mathPr>
@@ -37265,95 +37315,26 @@
     <w:semiHidden/>
     <w:unhideWhenUsed/>
   </w:style>
-  <w:style w:type="paragraph" w:customStyle="1" w:styleId="040AAED492054230A0D268DF21E4F8E0">
-    <w:name w:val="040AAED492054230A0D268DF21E4F8E0"/>
-  </w:style>
   <w:style w:type="paragraph" w:customStyle="1" w:styleId="B45F52E4A93741768251CFFA36419275">
     <w:name w:val="B45F52E4A93741768251CFFA36419275"/>
   </w:style>
-  <w:style w:type="paragraph" w:customStyle="1" w:styleId="B339ED1DCB2549CD995BCA7ED27F63CA">
-    <w:name w:val="B339ED1DCB2549CD995BCA7ED27F63CA"/>
-  </w:style>
   <w:style w:type="paragraph" w:customStyle="1" w:styleId="05E54972CFF54B5F80A2E304DAB41885">
     <w:name w:val="05E54972CFF54B5F80A2E304DAB41885"/>
   </w:style>
-  <w:style w:type="paragraph" w:customStyle="1" w:styleId="923776075F274381A8D94BFC2084F334">
-    <w:name w:val="923776075F274381A8D94BFC2084F334"/>
-  </w:style>
   <w:style w:type="paragraph" w:customStyle="1" w:styleId="7C2F6FF73CF74940BF9BD46DE7214133">
     <w:name w:val="7C2F6FF73CF74940BF9BD46DE7214133"/>
   </w:style>
   <w:style w:type="paragraph" w:customStyle="1" w:styleId="F9A12E8FE8B240FFA6FA4F8AD93084CC">
     <w:name w:val="F9A12E8FE8B240FFA6FA4F8AD93084CC"/>
   </w:style>
-  <w:style w:type="paragraph" w:customStyle="1" w:styleId="14B48B340144451FA6F3E083A3E39C24">
-    <w:name w:val="14B48B340144451FA6F3E083A3E39C24"/>
-  </w:style>
   <w:style w:type="paragraph" w:customStyle="1" w:styleId="D28CA41958C7461FB7272DFCD46551F4">
     <w:name w:val="D28CA41958C7461FB7272DFCD46551F4"/>
   </w:style>
-  <w:style w:type="paragraph" w:customStyle="1" w:styleId="F54CD6B818F04808806BE6DCAEEAE763">
-    <w:name w:val="F54CD6B818F04808806BE6DCAEEAE763"/>
-  </w:style>
-  <w:style w:type="paragraph" w:customStyle="1" w:styleId="EB6B430A78CD4C1897ECD63DE56F4C21">
-    <w:name w:val="EB6B430A78CD4C1897ECD63DE56F4C21"/>
-  </w:style>
-  <w:style w:type="paragraph" w:customStyle="1" w:styleId="3EE48ACDDD0D4854B5DDF09F92D80DAA">
-    <w:name w:val="3EE48ACDDD0D4854B5DDF09F92D80DAA"/>
-  </w:style>
-  <w:style w:type="paragraph" w:customStyle="1" w:styleId="DAAAF4CC7AA84AE892F4B33FEDBE8ADA">
-    <w:name w:val="DAAAF4CC7AA84AE892F4B33FEDBE8ADA"/>
-  </w:style>
-  <w:style w:type="paragraph" w:customStyle="1" w:styleId="B3E87FD8AD8D416596B057F26A9C6949">
-    <w:name w:val="B3E87FD8AD8D416596B057F26A9C6949"/>
-  </w:style>
-  <w:style w:type="paragraph" w:customStyle="1" w:styleId="9B1FF3B52BCA473BB0FAE67493A42D1A">
-    <w:name w:val="9B1FF3B52BCA473BB0FAE67493A42D1A"/>
-  </w:style>
-  <w:style w:type="paragraph" w:customStyle="1" w:styleId="3730CD8F15764708B8D8574291AAFA6F">
-    <w:name w:val="3730CD8F15764708B8D8574291AAFA6F"/>
-  </w:style>
-  <w:style w:type="paragraph" w:customStyle="1" w:styleId="C9C68E089BD24BF88A42D27A46AD876B">
-    <w:name w:val="C9C68E089BD24BF88A42D27A46AD876B"/>
-  </w:style>
-  <w:style w:type="paragraph" w:customStyle="1" w:styleId="60183595364E4E35B9E9EF29F1F0F1D3">
-    <w:name w:val="60183595364E4E35B9E9EF29F1F0F1D3"/>
-  </w:style>
   <w:style w:type="paragraph" w:customStyle="1" w:styleId="A5243096DBFF4D7EA76A95A19060D1C8">
     <w:name w:val="A5243096DBFF4D7EA76A95A19060D1C8"/>
   </w:style>
   <w:style w:type="paragraph" w:customStyle="1" w:styleId="37C2B04B7E624ECFACD2AACF4F77CF32">
     <w:name w:val="37C2B04B7E624ECFACD2AACF4F77CF32"/>
-  </w:style>
-  <w:style w:type="paragraph" w:customStyle="1" w:styleId="9070CBCD48B54E77B78905E302BF9930">
-    <w:name w:val="9070CBCD48B54E77B78905E302BF9930"/>
-  </w:style>
-  <w:style w:type="paragraph" w:customStyle="1" w:styleId="837CC03A6FC44629B37E13D9F9F05439">
-    <w:name w:val="837CC03A6FC44629B37E13D9F9F05439"/>
-  </w:style>
-  <w:style w:type="paragraph" w:customStyle="1" w:styleId="C3EB0A0311F2483795EE74A69C5F5CB7">
-    <w:name w:val="C3EB0A0311F2483795EE74A69C5F5CB7"/>
-  </w:style>
-  <w:style w:type="paragraph" w:customStyle="1" w:styleId="C0B6FD7403A44347BDDD5C88D8B82F23">
-    <w:name w:val="C0B6FD7403A44347BDDD5C88D8B82F23"/>
-  </w:style>
-  <w:style w:type="paragraph" w:customStyle="1" w:styleId="51C461E5D8784646B5C569935B431960">
-    <w:name w:val="51C461E5D8784646B5C569935B431960"/>
-  </w:style>
-  <w:style w:type="paragraph" w:customStyle="1" w:styleId="4716E445E49249E198283385F0E2AE5F">
-    <w:name w:val="4716E445E49249E198283385F0E2AE5F"/>
-  </w:style>
-  <w:style w:type="paragraph" w:customStyle="1" w:styleId="7AA921253D054FBABD4014674E7984B5">
-    <w:name w:val="7AA921253D054FBABD4014674E7984B5"/>
-  </w:style>
-  <w:style w:type="paragraph" w:customStyle="1" w:styleId="36E8EC24E0C24DE290FCED5F626F7821">
-    <w:name w:val="36E8EC24E0C24DE290FCED5F626F7821"/>
-  </w:style>
-  <w:style w:type="paragraph" w:customStyle="1" w:styleId="4279A64740684A2EA463371690F6384A">
-    <w:name w:val="4279A64740684A2EA463371690F6384A"/>
-  </w:style>
-  <w:style w:type="paragraph" w:customStyle="1" w:styleId="06B2FD7511984943946D6601300D9B16">
-    <w:name w:val="06B2FD7511984943946D6601300D9B16"/>
   </w:style>
   <w:style w:type="paragraph" w:customStyle="1" w:styleId="F9413E0611E549C4AD1F0303315ADB3F">
     <w:name w:val="F9413E0611E549C4AD1F0303315ADB3F"/>
@@ -37575,12 +37556,11 @@
 </file>
 
 <file path=customXml/item1.xml><?xml version="1.0" encoding="utf-8"?>
-<?mso-contentType ?>
-<FormTemplates xmlns="http://schemas.microsoft.com/sharepoint/v3/contenttype/forms">
-  <Display>DocumentLibraryForm</Display>
-  <Edit>DocumentLibraryForm</Edit>
-  <New>DocumentLibraryForm</New>
-</FormTemplates>
+<p:properties xmlns:p="http://schemas.microsoft.com/office/2006/metadata/properties" xmlns:xsi="http://www.w3.org/2001/XMLSchema-instance" xmlns:pc="http://schemas.microsoft.com/office/infopath/2007/PartnerControls">
+  <documentManagement>
+    <MediaServiceKeyPoints xmlns="71af3243-3dd4-4a8d-8c0d-dd76da1f02a5" xsi:nil="true"/>
+  </documentManagement>
+</p:properties>
 </file>
 
 <file path=customXml/item2.xml><?xml version="1.0" encoding="utf-8"?>
@@ -37795,17 +37775,20 @@
 </file>
 
 <file path=customXml/item3.xml><?xml version="1.0" encoding="utf-8"?>
-<p:properties xmlns:p="http://schemas.microsoft.com/office/2006/metadata/properties" xmlns:xsi="http://www.w3.org/2001/XMLSchema-instance" xmlns:pc="http://schemas.microsoft.com/office/infopath/2007/PartnerControls">
-  <documentManagement>
-    <MediaServiceKeyPoints xmlns="71af3243-3dd4-4a8d-8c0d-dd76da1f02a5" xsi:nil="true"/>
-  </documentManagement>
-</p:properties>
+<?mso-contentType ?>
+<FormTemplates xmlns="http://schemas.microsoft.com/sharepoint/v3/contenttype/forms">
+  <Display>DocumentLibraryForm</Display>
+  <Edit>DocumentLibraryForm</Edit>
+  <New>DocumentLibraryForm</New>
+</FormTemplates>
 </file>
 
 <file path=customXml/itemProps1.xml><?xml version="1.0" encoding="utf-8"?>
-<ds:datastoreItem xmlns:ds="http://schemas.openxmlformats.org/officeDocument/2006/customXml" ds:itemID="{9438B1A1-8E3E-4ECB-AF6A-9696112F2FE3}">
+<ds:datastoreItem xmlns:ds="http://schemas.openxmlformats.org/officeDocument/2006/customXml" ds:itemID="{7085D5BD-05B7-40A6-9CC5-2EF39466DF93}">
   <ds:schemaRefs>
-    <ds:schemaRef ds:uri="http://schemas.microsoft.com/sharepoint/v3/contenttype/forms"/>
+    <ds:schemaRef ds:uri="http://schemas.microsoft.com/office/2006/metadata/properties"/>
+    <ds:schemaRef ds:uri="http://schemas.microsoft.com/office/infopath/2007/PartnerControls"/>
+    <ds:schemaRef ds:uri="71af3243-3dd4-4a8d-8c0d-dd76da1f02a5"/>
   </ds:schemaRefs>
 </ds:datastoreItem>
 </file>
@@ -37830,11 +37813,9 @@
 </file>
 
 <file path=customXml/itemProps3.xml><?xml version="1.0" encoding="utf-8"?>
-<ds:datastoreItem xmlns:ds="http://schemas.openxmlformats.org/officeDocument/2006/customXml" ds:itemID="{7085D5BD-05B7-40A6-9CC5-2EF39466DF93}">
+<ds:datastoreItem xmlns:ds="http://schemas.openxmlformats.org/officeDocument/2006/customXml" ds:itemID="{9438B1A1-8E3E-4ECB-AF6A-9696112F2FE3}">
   <ds:schemaRefs>
-    <ds:schemaRef ds:uri="http://schemas.microsoft.com/office/2006/metadata/properties"/>
-    <ds:schemaRef ds:uri="http://schemas.microsoft.com/office/infopath/2007/PartnerControls"/>
-    <ds:schemaRef ds:uri="71af3243-3dd4-4a8d-8c0d-dd76da1f02a5"/>
+    <ds:schemaRef ds:uri="http://schemas.microsoft.com/sharepoint/v3/contenttype/forms"/>
   </ds:schemaRefs>
 </ds:datastoreItem>
 </file>
</xml_diff>